<commit_message>
SuperAdmin Dashboard and Login Complete
</commit_message>
<xml_diff>
--- a/attachments/LabLink-Documentation.docx
+++ b/attachments/LabLink-Documentation.docx
@@ -1846,6 +1846,7 @@
       </w:pPr>
       <w:r>
         <w:rPr>
+          <w:noProof/>
           <w:sz w:val="24"/>
           <w:szCs w:val="24"/>
         </w:rPr>
@@ -2012,6 +2013,7 @@
       </w:r>
     </w:p>
     <w:p>
+      <w:bookmarkStart w:id="0" w:name="_GoBack"/>
       <w:r>
         <w:rPr>
           <w:noProof/>
@@ -2020,7 +2022,7 @@
           <wp:inline distT="0" distB="0" distL="0" distR="0">
             <wp:extent cx="5486400" cy="2297430"/>
             <wp:effectExtent l="0" t="0" r="0" b="7620"/>
-            <wp:docPr id="2" name="Picture 2"/>
+            <wp:docPr id="8" name="Picture 8"/>
             <wp:cNvGraphicFramePr>
               <a:graphicFrameLocks xmlns:a="http://schemas.openxmlformats.org/drawingml/2006/main" noChangeAspect="1"/>
             </wp:cNvGraphicFramePr>
@@ -2028,7 +2030,7 @@
               <a:graphicData uri="http://schemas.openxmlformats.org/drawingml/2006/picture">
                 <pic:pic xmlns:pic="http://schemas.openxmlformats.org/drawingml/2006/picture">
                   <pic:nvPicPr>
-                    <pic:cNvPr id="2" name="Blank diagram - Page 1.png"/>
+                    <pic:cNvPr id="8" name="Blank diagram - Page 1 (1).png"/>
                     <pic:cNvPicPr/>
                   </pic:nvPicPr>
                   <pic:blipFill>
@@ -2058,6 +2060,7 @@
           </wp:inline>
         </w:drawing>
       </w:r>
+      <w:bookmarkEnd w:id="0"/>
     </w:p>
     <w:p>
       <w:pPr>
@@ -2201,28 +2204,14 @@
           <w:sz w:val="28"/>
           <w:szCs w:val="28"/>
         </w:rPr>
-        <w:t>2</w:t>
+        <w:t>2.</w:t>
       </w:r>
       <w:r>
         <w:rPr>
           <w:sz w:val="28"/>
           <w:szCs w:val="28"/>
         </w:rPr>
-        <w:t>.</w:t>
-      </w:r>
-      <w:r>
-        <w:rPr>
-          <w:sz w:val="28"/>
-          <w:szCs w:val="28"/>
-        </w:rPr>
-        <w:t xml:space="preserve"> </w:t>
-      </w:r>
-      <w:r>
-        <w:rPr>
-          <w:sz w:val="28"/>
-          <w:szCs w:val="28"/>
-        </w:rPr>
-        <w:t>Mockups</w:t>
+        <w:t xml:space="preserve"> Mockups</w:t>
       </w:r>
     </w:p>
     <w:p/>
@@ -2424,8 +2413,6 @@
           <w:color w:val="548DD4" w:themeColor="text2" w:themeTint="99"/>
         </w:rPr>
       </w:pPr>
-      <w:bookmarkStart w:id="0" w:name="_GoBack"/>
-      <w:bookmarkEnd w:id="0"/>
     </w:p>
     <w:p>
       <w:pPr>
@@ -2627,17 +2614,7 @@
           <w:szCs w:val="28"/>
         </w:rPr>
         <w:lastRenderedPageBreak/>
-        <w:t xml:space="preserve">3. </w:t>
-      </w:r>
-      <w:r>
-        <w:rPr>
-          <w:rStyle w:val="Strong"/>
-          <w:b/>
-          <w:bCs/>
-          <w:sz w:val="28"/>
-          <w:szCs w:val="28"/>
-        </w:rPr>
-        <w:t>UI/UX Guidelines</w:t>
+        <w:t>3. UI/UX Guidelines</w:t>
       </w:r>
     </w:p>
     <w:p>
@@ -2750,10 +2727,7 @@
         <w:t>00BBA7</w:t>
       </w:r>
       <w:r>
-        <w:t xml:space="preserve"> </w:t>
-      </w:r>
-      <w:r>
-        <w:t>:</w:t>
+        <w:t xml:space="preserve"> :</w:t>
       </w:r>
       <w:proofErr w:type="gramEnd"/>
       <w:r>
@@ -2785,10 +2759,7 @@
         <w:t>00B8DB</w:t>
       </w:r>
       <w:r>
-        <w:t xml:space="preserve"> </w:t>
-      </w:r>
-      <w:r>
-        <w:t>:</w:t>
+        <w:t xml:space="preserve"> :</w:t>
       </w:r>
       <w:proofErr w:type="gramEnd"/>
       <w:r>
@@ -2844,10 +2815,7 @@
         <w:t>4F39F6</w:t>
       </w:r>
       <w:r>
-        <w:t xml:space="preserve"> </w:t>
-      </w:r>
-      <w:r>
-        <w:t>:</w:t>
+        <w:t xml:space="preserve"> :</w:t>
       </w:r>
       <w:proofErr w:type="gramEnd"/>
       <w:r>
@@ -17702,7 +17670,7 @@
 </file>
 
 <file path=customXml/itemProps1.xml><?xml version="1.0" encoding="utf-8"?>
-<ds:datastoreItem xmlns:ds="http://schemas.openxmlformats.org/officeDocument/2006/customXml" ds:itemID="{B176BB39-51B7-4242-9563-15E2ABFB25CA}">
+<ds:datastoreItem xmlns:ds="http://schemas.openxmlformats.org/officeDocument/2006/customXml" ds:itemID="{18536561-857C-4F77-8F61-C44B3563B915}">
   <ds:schemaRefs>
     <ds:schemaRef ds:uri="http://schemas.openxmlformats.org/officeDocument/2006/bibliography"/>
   </ds:schemaRefs>

</xml_diff>